<commit_message>
Update Anwenderdoku & Admindoku
noch hübsch machen
</commit_message>
<xml_diff>
--- a/Dokumentationen/Anwenderdoku.docx
+++ b/Dokumentationen/Anwenderdoku.docx
@@ -1370,13 +1370,19 @@
       </w:r>
       <w:proofErr w:type="spellEnd"/>
       <w:r>
-        <w:t xml:space="preserve"> auf dem Desktop auswählen. Dazu müsst ihr mit der Maus doppelt auf das kleine Symbol mit dem Namen </w:t>
-      </w:r>
-      <w:proofErr w:type="spellStart"/>
-      <w:r>
-        <w:t>DezHex</w:t>
-      </w:r>
-      <w:proofErr w:type="spellEnd"/>
+        <w:t xml:space="preserve"> auf dem Desktop auswählen. Dazu müsst ihr mit der Maus d</w:t>
+      </w:r>
+      <w:r>
+        <w:t>oppelt auf das kleine Tassens</w:t>
+      </w:r>
+      <w:bookmarkStart w:id="0" w:name="_GoBack"/>
+      <w:bookmarkEnd w:id="0"/>
+      <w:r>
+        <w:t>ymbol mit dem Namen DezHex</w:t>
+      </w:r>
+      <w:r>
+        <w:t>-0.1.1.jar</w:t>
+      </w:r>
       <w:r>
         <w:t xml:space="preserve"> klicken.</w:t>
       </w:r>
@@ -1673,10 +1679,7 @@
         <w:ind w:left="360"/>
       </w:pPr>
       <w:r>
-        <w:t>&lt;3&gt;-&lt;5</w:t>
-      </w:r>
-      <w:r>
-        <w:t>&gt;</w:t>
+        <w:t>&lt;3&gt;-&lt;5&gt;</w:t>
       </w:r>
     </w:p>
     <w:p>
@@ -1971,8 +1974,6 @@
       <w:pPr>
         <w:ind w:left="360"/>
       </w:pPr>
-      <w:bookmarkStart w:id="0" w:name="_GoBack"/>
-      <w:bookmarkEnd w:id="0"/>
     </w:p>
     <w:p>
       <w:pPr>
@@ -2433,6 +2434,7 @@
     <w:lsdException w:name="HTML Sample" w:semiHidden="1" w:unhideWhenUsed="1"/>
     <w:lsdException w:name="HTML Typewriter" w:semiHidden="1" w:unhideWhenUsed="1"/>
     <w:lsdException w:name="HTML Variable" w:semiHidden="1" w:unhideWhenUsed="1"/>
+    <w:lsdException w:name="Normal Table" w:semiHidden="1" w:unhideWhenUsed="1"/>
     <w:lsdException w:name="annotation subject" w:semiHidden="1" w:unhideWhenUsed="1"/>
     <w:lsdException w:name="No List" w:semiHidden="1" w:unhideWhenUsed="1"/>
     <w:lsdException w:name="Outline List 1" w:semiHidden="1" w:unhideWhenUsed="1"/>
@@ -2477,6 +2479,7 @@
     <w:lsdException w:name="Table Professional" w:semiHidden="1" w:unhideWhenUsed="1"/>
     <w:lsdException w:name="Table Subtle 1" w:semiHidden="1" w:unhideWhenUsed="1"/>
     <w:lsdException w:name="Table Subtle 2" w:semiHidden="1" w:unhideWhenUsed="1"/>
+    <w:lsdException w:name="Table Web 1" w:semiHidden="1" w:unhideWhenUsed="1"/>
     <w:lsdException w:name="Table Web 2" w:semiHidden="1" w:unhideWhenUsed="1"/>
     <w:lsdException w:name="Table Web 3" w:semiHidden="1" w:unhideWhenUsed="1"/>
     <w:lsdException w:name="Balloon Text" w:semiHidden="1" w:unhideWhenUsed="1"/>

</xml_diff>